<commit_message>
Documented plots, started with question 4
</commit_message>
<xml_diff>
--- a/Documentation.docx
+++ b/Documentation.docx
@@ -6,9 +6,11 @@
       <w:pPr>
         <w:pStyle w:val="Heading1"/>
       </w:pPr>
+      <w:bookmarkStart w:id="0" w:name="_Toc212890060"/>
       <w:r>
         <w:t>Cover Page</w:t>
       </w:r>
+      <w:bookmarkEnd w:id="0"/>
     </w:p>
     <w:p/>
     <w:p>
@@ -17,100 +19,212 @@
       </w:r>
     </w:p>
     <w:p>
+      <w:r>
+        <w:lastRenderedPageBreak/>
+        <w:br w:type="page"/>
+      </w:r>
+    </w:p>
+    <w:sdt>
+      <w:sdtPr>
+        <w:id w:val="-1301615656"/>
+        <w:docPartObj>
+          <w:docPartGallery w:val="Table of Contents"/>
+          <w:docPartUnique/>
+        </w:docPartObj>
+      </w:sdtPr>
+      <w:sdtEndPr>
+        <w:rPr>
+          <w:rFonts w:asciiTheme="minorHAnsi" w:eastAsiaTheme="minorHAnsi" w:hAnsiTheme="minorHAnsi" w:cstheme="minorBidi"/>
+          <w:b/>
+          <w:bCs/>
+          <w:noProof/>
+          <w:color w:val="auto"/>
+          <w:kern w:val="2"/>
+          <w:sz w:val="22"/>
+          <w:szCs w:val="22"/>
+          <w:lang w:val="en-ZA"/>
+          <w14:ligatures w14:val="standardContextual"/>
+        </w:rPr>
+      </w:sdtEndPr>
+      <w:sdtContent>
+        <w:p>
+          <w:pPr>
+            <w:pStyle w:val="TOCHeading"/>
+          </w:pPr>
+          <w:r>
+            <w:t>Contents</w:t>
+          </w:r>
+        </w:p>
+        <w:p>
+          <w:pPr>
+            <w:pStyle w:val="TOC1"/>
+            <w:tabs>
+              <w:tab w:val="right" w:leader="dot" w:pos="9016"/>
+            </w:tabs>
+            <w:rPr>
+              <w:noProof/>
+            </w:rPr>
+          </w:pPr>
+          <w:r>
+            <w:fldChar w:fldCharType="begin"/>
+          </w:r>
+          <w:r>
+            <w:instrText xml:space="preserve"> TOC \o "1-3" \h \z \u </w:instrText>
+          </w:r>
+          <w:r>
+            <w:fldChar w:fldCharType="separate"/>
+          </w:r>
+          <w:hyperlink w:anchor="_Toc212890060" w:history="1">
+            <w:r>
+              <w:rPr>
+                <w:rStyle w:val="Hyperlink"/>
+                <w:noProof/>
+              </w:rPr>
+              <w:t>Cover Page</w:t>
+            </w:r>
+            <w:r>
+              <w:rPr>
+                <w:noProof/>
+                <w:webHidden/>
+              </w:rPr>
+              <w:tab/>
+            </w:r>
+            <w:r>
+              <w:rPr>
+                <w:noProof/>
+                <w:webHidden/>
+              </w:rPr>
+              <w:fldChar w:fldCharType="begin"/>
+            </w:r>
+            <w:r>
+              <w:rPr>
+                <w:noProof/>
+                <w:webHidden/>
+              </w:rPr>
+              <w:instrText xml:space="preserve"> PAGEREF _Toc212890060 \h </w:instrText>
+            </w:r>
+            <w:r>
+              <w:rPr>
+                <w:noProof/>
+                <w:webHidden/>
+              </w:rPr>
+            </w:r>
+            <w:r>
+              <w:rPr>
+                <w:noProof/>
+                <w:webHidden/>
+              </w:rPr>
+              <w:fldChar w:fldCharType="separate"/>
+            </w:r>
+            <w:r>
+              <w:rPr>
+                <w:noProof/>
+                <w:webHidden/>
+              </w:rPr>
+              <w:t>1</w:t>
+            </w:r>
+            <w:r>
+              <w:rPr>
+                <w:noProof/>
+                <w:webHidden/>
+              </w:rPr>
+              <w:fldChar w:fldCharType="end"/>
+            </w:r>
+          </w:hyperlink>
+        </w:p>
+        <w:p>
+          <w:pPr>
+            <w:pStyle w:val="TOC2"/>
+            <w:tabs>
+              <w:tab w:val="right" w:leader="dot" w:pos="9016"/>
+            </w:tabs>
+            <w:rPr>
+              <w:noProof/>
+            </w:rPr>
+          </w:pPr>
+          <w:hyperlink w:anchor="_Toc212890061" w:history="1">
+            <w:r>
+              <w:rPr>
+                <w:rStyle w:val="Hyperlink"/>
+                <w:noProof/>
+              </w:rPr>
+              <w:t>Question 3</w:t>
+            </w:r>
+            <w:r>
+              <w:rPr>
+                <w:noProof/>
+                <w:webHidden/>
+              </w:rPr>
+              <w:tab/>
+            </w:r>
+            <w:r>
+              <w:rPr>
+                <w:noProof/>
+                <w:webHidden/>
+              </w:rPr>
+              <w:fldChar w:fldCharType="begin"/>
+            </w:r>
+            <w:r>
+              <w:rPr>
+                <w:noProof/>
+                <w:webHidden/>
+              </w:rPr>
+              <w:instrText xml:space="preserve"> PAGEREF _Toc212890061 \h </w:instrText>
+            </w:r>
+            <w:r>
+              <w:rPr>
+                <w:noProof/>
+                <w:webHidden/>
+              </w:rPr>
+            </w:r>
+            <w:r>
+              <w:rPr>
+                <w:noProof/>
+                <w:webHidden/>
+              </w:rPr>
+              <w:fldChar w:fldCharType="separate"/>
+            </w:r>
+            <w:r>
+              <w:rPr>
+                <w:noProof/>
+                <w:webHidden/>
+              </w:rPr>
+              <w:t>4</w:t>
+            </w:r>
+            <w:r>
+              <w:rPr>
+                <w:noProof/>
+                <w:webHidden/>
+              </w:rPr>
+              <w:fldChar w:fldCharType="end"/>
+            </w:r>
+          </w:hyperlink>
+        </w:p>
+        <w:p>
+          <w:r>
+            <w:rPr>
+              <w:b/>
+              <w:bCs/>
+              <w:noProof/>
+            </w:rPr>
+            <w:fldChar w:fldCharType="end"/>
+          </w:r>
+        </w:p>
+      </w:sdtContent>
+    </w:sdt>
+    <w:p/>
+    <w:p/>
+    <w:p>
       <w:pPr>
         <w:pStyle w:val="Heading2"/>
       </w:pPr>
-      <w:r>
-        <w:rPr>
-          <w:noProof/>
-        </w:rPr>
-        <w:lastRenderedPageBreak/>
-        <w:drawing>
-          <wp:anchor distT="0" distB="0" distL="114300" distR="114300" simplePos="0" relativeHeight="251660288" behindDoc="0" locked="0" layoutInCell="1" allowOverlap="1" wp14:anchorId="0B0CDA58" wp14:editId="30EBD750">
-            <wp:simplePos x="0" y="0"/>
-            <wp:positionH relativeFrom="margin">
-              <wp:align>center</wp:align>
-            </wp:positionH>
-            <wp:positionV relativeFrom="page">
-              <wp:posOffset>5219700</wp:posOffset>
-            </wp:positionV>
-            <wp:extent cx="6164580" cy="3698240"/>
-            <wp:effectExtent l="133350" t="114300" r="121920" b="168910"/>
-            <wp:wrapTopAndBottom/>
-            <wp:docPr id="1593194538" name="Picture 1"/>
-            <wp:cNvGraphicFramePr>
-              <a:graphicFrameLocks xmlns:a="http://schemas.openxmlformats.org/drawingml/2006/main" noChangeAspect="1"/>
-            </wp:cNvGraphicFramePr>
-            <a:graphic xmlns:a="http://schemas.openxmlformats.org/drawingml/2006/main">
-              <a:graphicData uri="http://schemas.openxmlformats.org/drawingml/2006/picture">
-                <pic:pic xmlns:pic="http://schemas.openxmlformats.org/drawingml/2006/picture">
-                  <pic:nvPicPr>
-                    <pic:cNvPr id="1593194538" name="Picture 1"/>
-                    <pic:cNvPicPr/>
-                  </pic:nvPicPr>
-                  <pic:blipFill>
-                    <a:blip r:embed="rId4">
-                      <a:extLst>
-                        <a:ext uri="{28A0092B-C50C-407E-A947-70E740481C1C}">
-                          <a14:useLocalDpi xmlns:a14="http://schemas.microsoft.com/office/drawing/2010/main" val="0"/>
-                        </a:ext>
-                      </a:extLst>
-                    </a:blip>
-                    <a:stretch>
-                      <a:fillRect/>
-                    </a:stretch>
-                  </pic:blipFill>
-                  <pic:spPr>
-                    <a:xfrm>
-                      <a:off x="0" y="0"/>
-                      <a:ext cx="6164580" cy="3698240"/>
-                    </a:xfrm>
-                    <a:prstGeom prst="rect">
-                      <a:avLst/>
-                    </a:prstGeom>
-                    <a:solidFill>
-                      <a:srgbClr val="FFFFFF">
-                        <a:shade val="85000"/>
-                      </a:srgbClr>
-                    </a:solidFill>
-                    <a:ln w="88900" cap="sq">
-                      <a:solidFill>
-                        <a:srgbClr val="FFFFFF"/>
-                      </a:solidFill>
-                      <a:miter lim="800000"/>
-                    </a:ln>
-                    <a:effectLst>
-                      <a:outerShdw blurRad="55000" dist="18000" dir="5400000" algn="tl" rotWithShape="0">
-                        <a:srgbClr val="000000">
-                          <a:alpha val="40000"/>
-                        </a:srgbClr>
-                      </a:outerShdw>
-                    </a:effectLst>
-                    <a:scene3d>
-                      <a:camera prst="orthographicFront"/>
-                      <a:lightRig rig="twoPt" dir="t">
-                        <a:rot lat="0" lon="0" rev="7200000"/>
-                      </a:lightRig>
-                    </a:scene3d>
-                    <a:sp3d>
-                      <a:bevelT w="25400" h="19050"/>
-                      <a:contourClr>
-                        <a:srgbClr val="FFFFFF"/>
-                      </a:contourClr>
-                    </a:sp3d>
-                  </pic:spPr>
-                </pic:pic>
-              </a:graphicData>
-            </a:graphic>
-          </wp:anchor>
-        </w:drawing>
-      </w:r>
+      <w:bookmarkStart w:id="1" w:name="_Toc212890061"/>
       <w:r>
         <w:rPr>
           <w:noProof/>
         </w:rPr>
         <w:drawing>
-          <wp:anchor distT="0" distB="0" distL="114300" distR="114300" simplePos="0" relativeHeight="251658240" behindDoc="0" locked="0" layoutInCell="1" allowOverlap="1" wp14:anchorId="735CEA18" wp14:editId="03B05E4F">
+          <wp:anchor distT="0" distB="0" distL="114300" distR="114300" simplePos="0" relativeHeight="251658240" behindDoc="0" locked="0" layoutInCell="1" allowOverlap="1" wp14:anchorId="735CEA18" wp14:editId="68FD5E18">
             <wp:simplePos x="0" y="0"/>
             <wp:positionH relativeFrom="margin">
               <wp:align>center</wp:align>
@@ -133,7 +247,7 @@
                     <pic:cNvPicPr/>
                   </pic:nvPicPr>
                   <pic:blipFill>
-                    <a:blip r:embed="rId5">
+                    <a:blip r:embed="rId4">
                       <a:extLst>
                         <a:ext uri="{28A0092B-C50C-407E-A947-70E740481C1C}">
                           <a14:useLocalDpi xmlns:a14="http://schemas.microsoft.com/office/drawing/2010/main" val="0"/>
@@ -190,36 +304,33 @@
         </w:drawing>
       </w:r>
       <w:r>
-        <w:rPr>
-          <w:noProof/>
-        </w:rPr>
-        <w:t>.</w:t>
-      </w:r>
-      <w:r>
         <w:t>Question 3</w:t>
       </w:r>
+      <w:bookmarkEnd w:id="1"/>
     </w:p>
     <w:p/>
     <w:p/>
     <w:p>
+      <w:pPr>
+        <w:pStyle w:val="Heading2"/>
+      </w:pPr>
       <w:r>
         <w:rPr>
           <w:noProof/>
         </w:rPr>
-        <w:lastRenderedPageBreak/>
         <w:drawing>
-          <wp:anchor distT="0" distB="0" distL="114300" distR="114300" simplePos="0" relativeHeight="251662336" behindDoc="0" locked="0" layoutInCell="1" allowOverlap="1" wp14:anchorId="051FFC1C" wp14:editId="37176B5B">
+          <wp:anchor distT="0" distB="0" distL="114300" distR="114300" simplePos="0" relativeHeight="251661312" behindDoc="0" locked="0" layoutInCell="1" allowOverlap="1" wp14:anchorId="0F894FE8" wp14:editId="07A0F3F8">
             <wp:simplePos x="0" y="0"/>
-            <wp:positionH relativeFrom="margin">
+            <wp:positionH relativeFrom="column">
               <wp:posOffset>0</wp:posOffset>
             </wp:positionH>
             <wp:positionV relativeFrom="page">
-              <wp:posOffset>5291455</wp:posOffset>
+              <wp:posOffset>1196340</wp:posOffset>
             </wp:positionV>
-            <wp:extent cx="6164580" cy="3698240"/>
-            <wp:effectExtent l="133350" t="114300" r="121920" b="168910"/>
+            <wp:extent cx="5722620" cy="3436620"/>
+            <wp:effectExtent l="0" t="0" r="0" b="0"/>
             <wp:wrapTopAndBottom/>
-            <wp:docPr id="816195921" name="Picture 1"/>
+            <wp:docPr id="1972231578" name="Picture 2"/>
             <wp:cNvGraphicFramePr>
               <a:graphicFrameLocks xmlns:a="http://schemas.openxmlformats.org/drawingml/2006/main" noChangeAspect="1"/>
             </wp:cNvGraphicFramePr>
@@ -227,65 +338,121 @@
               <a:graphicData uri="http://schemas.openxmlformats.org/drawingml/2006/picture">
                 <pic:pic xmlns:pic="http://schemas.openxmlformats.org/drawingml/2006/picture">
                   <pic:nvPicPr>
-                    <pic:cNvPr id="1593194538" name="Picture 1"/>
-                    <pic:cNvPicPr/>
+                    <pic:cNvPr id="0" name="Picture 2"/>
+                    <pic:cNvPicPr>
+                      <a:picLocks noChangeAspect="1" noChangeArrowheads="1"/>
+                    </pic:cNvPicPr>
                   </pic:nvPicPr>
                   <pic:blipFill>
-                    <a:blip r:embed="rId4">
+                    <a:blip r:embed="rId5">
                       <a:extLst>
                         <a:ext uri="{28A0092B-C50C-407E-A947-70E740481C1C}">
                           <a14:useLocalDpi xmlns:a14="http://schemas.microsoft.com/office/drawing/2010/main" val="0"/>
                         </a:ext>
                       </a:extLst>
                     </a:blip>
+                    <a:srcRect/>
                     <a:stretch>
                       <a:fillRect/>
                     </a:stretch>
                   </pic:blipFill>
-                  <pic:spPr>
+                  <pic:spPr bwMode="auto">
                     <a:xfrm>
                       <a:off x="0" y="0"/>
-                      <a:ext cx="6164580" cy="3698240"/>
+                      <a:ext cx="5722620" cy="3436620"/>
                     </a:xfrm>
                     <a:prstGeom prst="rect">
                       <a:avLst/>
                     </a:prstGeom>
-                    <a:solidFill>
-                      <a:srgbClr val="FFFFFF">
-                        <a:shade val="85000"/>
-                      </a:srgbClr>
-                    </a:solidFill>
-                    <a:ln w="88900" cap="sq">
-                      <a:solidFill>
-                        <a:srgbClr val="FFFFFF"/>
-                      </a:solidFill>
-                      <a:miter lim="800000"/>
+                    <a:noFill/>
+                    <a:ln>
+                      <a:noFill/>
                     </a:ln>
-                    <a:effectLst>
-                      <a:outerShdw blurRad="55000" dist="18000" dir="5400000" algn="tl" rotWithShape="0">
-                        <a:srgbClr val="000000">
-                          <a:alpha val="40000"/>
-                        </a:srgbClr>
-                      </a:outerShdw>
-                    </a:effectLst>
-                    <a:scene3d>
-                      <a:camera prst="orthographicFront"/>
-                      <a:lightRig rig="twoPt" dir="t">
-                        <a:rot lat="0" lon="0" rev="7200000"/>
-                      </a:lightRig>
-                    </a:scene3d>
-                    <a:sp3d>
-                      <a:bevelT w="25400" h="19050"/>
-                      <a:contourClr>
-                        <a:srgbClr val="FFFFFF"/>
-                      </a:contourClr>
-                    </a:sp3d>
                   </pic:spPr>
                 </pic:pic>
               </a:graphicData>
             </a:graphic>
           </wp:anchor>
         </w:drawing>
+      </w:r>
+      <w:r>
+        <w:t>Student mark vs Time taken on exam scatter</w:t>
+      </w:r>
+    </w:p>
+    <w:p/>
+    <w:p>
+      <w:r>
+        <w:br w:type="page"/>
+      </w:r>
+    </w:p>
+    <w:p>
+      <w:pPr>
+        <w:pStyle w:val="Heading2"/>
+      </w:pPr>
+      <w:r>
+        <w:rPr>
+          <w:noProof/>
+        </w:rPr>
+        <w:lastRenderedPageBreak/>
+        <w:drawing>
+          <wp:anchor distT="0" distB="0" distL="114300" distR="114300" simplePos="0" relativeHeight="251663360" behindDoc="0" locked="0" layoutInCell="1" allowOverlap="1" wp14:anchorId="2AB2D7FF" wp14:editId="73ECBF4B">
+            <wp:simplePos x="0" y="0"/>
+            <wp:positionH relativeFrom="margin">
+              <wp:align>left</wp:align>
+            </wp:positionH>
+            <wp:positionV relativeFrom="page">
+              <wp:posOffset>1607820</wp:posOffset>
+            </wp:positionV>
+            <wp:extent cx="5722620" cy="3436620"/>
+            <wp:effectExtent l="0" t="0" r="0" b="0"/>
+            <wp:wrapTopAndBottom/>
+            <wp:docPr id="697112534" name="Picture 1" descr="A graph with numbers and a number of points&#10;&#10;AI-generated content may be incorrect."/>
+            <wp:cNvGraphicFramePr>
+              <a:graphicFrameLocks xmlns:a="http://schemas.openxmlformats.org/drawingml/2006/main" noChangeAspect="1"/>
+            </wp:cNvGraphicFramePr>
+            <a:graphic xmlns:a="http://schemas.openxmlformats.org/drawingml/2006/main">
+              <a:graphicData uri="http://schemas.openxmlformats.org/drawingml/2006/picture">
+                <pic:pic xmlns:pic="http://schemas.openxmlformats.org/drawingml/2006/picture">
+                  <pic:nvPicPr>
+                    <pic:cNvPr id="697112534" name="Picture 1" descr="A graph with numbers and a number of points&#10;&#10;AI-generated content may be incorrect."/>
+                    <pic:cNvPicPr>
+                      <a:picLocks noChangeAspect="1" noChangeArrowheads="1"/>
+                    </pic:cNvPicPr>
+                  </pic:nvPicPr>
+                  <pic:blipFill>
+                    <a:blip r:embed="rId6">
+                      <a:extLst>
+                        <a:ext uri="{28A0092B-C50C-407E-A947-70E740481C1C}">
+                          <a14:useLocalDpi xmlns:a14="http://schemas.microsoft.com/office/drawing/2010/main" val="0"/>
+                        </a:ext>
+                      </a:extLst>
+                    </a:blip>
+                    <a:srcRect/>
+                    <a:stretch>
+                      <a:fillRect/>
+                    </a:stretch>
+                  </pic:blipFill>
+                  <pic:spPr bwMode="auto">
+                    <a:xfrm>
+                      <a:off x="0" y="0"/>
+                      <a:ext cx="5722620" cy="3436620"/>
+                    </a:xfrm>
+                    <a:prstGeom prst="rect">
+                      <a:avLst/>
+                    </a:prstGeom>
+                    <a:noFill/>
+                    <a:ln>
+                      <a:noFill/>
+                    </a:ln>
+                  </pic:spPr>
+                </pic:pic>
+              </a:graphicData>
+            </a:graphic>
+          </wp:anchor>
+        </w:drawing>
+      </w:r>
+      <w:r>
+        <w:t>Time spent on Campus Vs. Student age group</w:t>
       </w:r>
     </w:p>
     <w:sectPr>
@@ -1217,6 +1384,69 @@
       <w:spacing w:val="5"/>
     </w:rPr>
   </w:style>
+  <w:style w:type="paragraph" w:styleId="TOCHeading">
+    <w:name w:val="TOC Heading"/>
+    <w:basedOn w:val="Heading1"/>
+    <w:next w:val="Normal"/>
+    <w:uiPriority w:val="39"/>
+    <w:unhideWhenUsed/>
+    <w:qFormat/>
+    <w:rsid w:val="008E2078"/>
+    <w:pPr>
+      <w:keepNext/>
+      <w:keepLines/>
+      <w:spacing w:before="240" w:after="0"/>
+      <w:jc w:val="left"/>
+      <w:outlineLvl w:val="9"/>
+    </w:pPr>
+    <w:rPr>
+      <w:rFonts w:asciiTheme="majorHAnsi" w:eastAsiaTheme="majorEastAsia" w:hAnsiTheme="majorHAnsi" w:cstheme="majorBidi"/>
+      <w:b w:val="0"/>
+      <w:bCs w:val="0"/>
+      <w:color w:val="0F4761" w:themeColor="accent1" w:themeShade="BF"/>
+      <w:kern w:val="0"/>
+      <w:sz w:val="32"/>
+      <w:szCs w:val="32"/>
+      <w:lang w:val="en-US"/>
+      <w14:ligatures w14:val="none"/>
+    </w:rPr>
+  </w:style>
+  <w:style w:type="paragraph" w:styleId="TOC1">
+    <w:name w:val="toc 1"/>
+    <w:basedOn w:val="Normal"/>
+    <w:next w:val="Normal"/>
+    <w:autoRedefine/>
+    <w:uiPriority w:val="39"/>
+    <w:unhideWhenUsed/>
+    <w:rsid w:val="008E2078"/>
+    <w:pPr>
+      <w:spacing w:after="100"/>
+    </w:pPr>
+  </w:style>
+  <w:style w:type="paragraph" w:styleId="TOC2">
+    <w:name w:val="toc 2"/>
+    <w:basedOn w:val="Normal"/>
+    <w:next w:val="Normal"/>
+    <w:autoRedefine/>
+    <w:uiPriority w:val="39"/>
+    <w:unhideWhenUsed/>
+    <w:rsid w:val="008E2078"/>
+    <w:pPr>
+      <w:spacing w:after="100"/>
+      <w:ind w:left="220"/>
+    </w:pPr>
+  </w:style>
+  <w:style w:type="character" w:styleId="Hyperlink">
+    <w:name w:val="Hyperlink"/>
+    <w:basedOn w:val="DefaultParagraphFont"/>
+    <w:uiPriority w:val="99"/>
+    <w:unhideWhenUsed/>
+    <w:rsid w:val="008E2078"/>
+    <w:rPr>
+      <w:color w:val="467886" w:themeColor="hyperlink"/>
+      <w:u w:val="single"/>
+    </w:rPr>
+  </w:style>
 </w:styles>
 </file>
 

</xml_diff>